<commit_message>
commit before add nextJS
</commit_message>
<xml_diff>
--- a/doc/MCD MLD/MOCODO.docx
+++ b/doc/MCD MLD/MOCODO.docx
@@ -93,6 +93,26 @@
         </w:rPr>
         <w:t>picture</w:t>
       </w:r>
+      <w:r>
+        <w:rPr>
+          <w:lang w:val="en-US"/>
+        </w:rPr>
+        <w:t>, #</w:t>
+      </w:r>
+      <w:proofErr w:type="gramStart"/>
+      <w:r>
+        <w:rPr>
+          <w:lang w:val="en-US"/>
+        </w:rPr>
+        <w:t>SKIL(</w:t>
+      </w:r>
+      <w:proofErr w:type="gramEnd"/>
+      <w:r>
+        <w:rPr>
+          <w:lang w:val="en-US"/>
+        </w:rPr>
+        <w:t>id)</w:t>
+      </w:r>
     </w:p>
     <w:p>
       <w:pPr>
@@ -117,7 +137,33 @@
         <w:rPr>
           <w:lang w:val="en-US"/>
         </w:rPr>
-        <w:t>SKIL: id, title, description</w:t>
+        <w:t xml:space="preserve">SKIL: id, title, </w:t>
+      </w:r>
+      <w:r>
+        <w:rPr>
+          <w:lang w:val="en-US"/>
+        </w:rPr>
+        <w:t>picture</w:t>
+      </w:r>
+      <w:r>
+        <w:rPr>
+          <w:lang w:val="en-US"/>
+        </w:rPr>
+        <w:t>, #</w:t>
+      </w:r>
+      <w:proofErr w:type="gramStart"/>
+      <w:r>
+        <w:rPr>
+          <w:lang w:val="en-US"/>
+        </w:rPr>
+        <w:t>PROJECT(</w:t>
+      </w:r>
+      <w:proofErr w:type="gramEnd"/>
+      <w:r>
+        <w:rPr>
+          <w:lang w:val="en-US"/>
+        </w:rPr>
+        <w:t>id)</w:t>
       </w:r>
     </w:p>
     <w:p>
@@ -272,14 +318,12 @@
         </w:rPr>
         <w:t xml:space="preserve"> </w:t>
       </w:r>
-      <w:proofErr w:type="spellStart"/>
-      <w:r>
-        <w:rPr>
-          <w:lang w:val="en-US"/>
-        </w:rPr>
-        <w:t>url</w:t>
-      </w:r>
-      <w:proofErr w:type="spellEnd"/>
+      <w:r>
+        <w:rPr>
+          <w:lang w:val="en-US"/>
+        </w:rPr>
+        <w:t>link</w:t>
+      </w:r>
       <w:r>
         <w:rPr>
           <w:lang w:val="en-US"/>
@@ -346,6 +390,12 @@
         <w:rPr>
           <w:lang w:val="en-US"/>
         </w:rPr>
+        <w:t xml:space="preserve">// </w:t>
+      </w:r>
+      <w:r>
+        <w:rPr>
+          <w:lang w:val="en-US"/>
+        </w:rPr>
         <w:t>INFO: id,</w:t>
       </w:r>
       <w:r>
@@ -359,6 +409,12 @@
           <w:lang w:val="en-US"/>
         </w:rPr>
         <w:t>title,</w:t>
+      </w:r>
+      <w:r>
+        <w:rPr>
+          <w:lang w:val="en-US"/>
+        </w:rPr>
+        <w:t xml:space="preserve"> picture,</w:t>
       </w:r>
       <w:r>
         <w:rPr>
@@ -773,25 +829,63 @@
         <w:rPr>
           <w:lang w:val="en-US"/>
         </w:rPr>
-        <w:t>title NOT NULL</w:t>
-      </w:r>
-    </w:p>
-    <w:p>
-      <w:pPr>
-        <w:pStyle w:val="Paragraphedeliste"/>
-        <w:numPr>
-          <w:ilvl w:val="1"/>
-          <w:numId w:val="1"/>
-        </w:numPr>
-        <w:rPr>
-          <w:lang w:val="en-US"/>
-        </w:rPr>
-      </w:pPr>
-      <w:r>
-        <w:rPr>
-          <w:lang w:val="en-US"/>
-        </w:rPr>
-        <w:t>description NOT NULL</w:t>
+        <w:t>picture TEXT</w:t>
+      </w:r>
+    </w:p>
+    <w:p>
+      <w:pPr>
+        <w:pStyle w:val="Paragraphedeliste"/>
+        <w:numPr>
+          <w:ilvl w:val="1"/>
+          <w:numId w:val="1"/>
+        </w:numPr>
+        <w:rPr>
+          <w:lang w:val="en-US"/>
+        </w:rPr>
+      </w:pPr>
+      <w:r>
+        <w:rPr>
+          <w:lang w:val="en-US"/>
+        </w:rPr>
+        <w:t>title</w:t>
+      </w:r>
+      <w:r>
+        <w:rPr>
+          <w:lang w:val="en-US"/>
+        </w:rPr>
+        <w:t xml:space="preserve"> TEXT</w:t>
+      </w:r>
+    </w:p>
+    <w:p>
+      <w:pPr>
+        <w:pStyle w:val="Paragraphedeliste"/>
+        <w:numPr>
+          <w:ilvl w:val="1"/>
+          <w:numId w:val="1"/>
+        </w:numPr>
+        <w:rPr>
+          <w:lang w:val="en-US"/>
+        </w:rPr>
+      </w:pPr>
+      <w:r>
+        <w:rPr>
+          <w:lang w:val="en-US"/>
+        </w:rPr>
+        <w:t>#</w:t>
+      </w:r>
+      <w:proofErr w:type="gramStart"/>
+      <w:r>
+        <w:rPr>
+          <w:lang w:val="en-US"/>
+        </w:rPr>
+        <w:t>project</w:t>
+      </w:r>
+      <w:proofErr w:type="gramEnd"/>
+      <w:r>
+        <w:rPr>
+          <w:lang w:val="en-US"/>
+        </w:rPr>
+        <w:t>(id)</w:t>
       </w:r>
     </w:p>
     <w:p>
@@ -951,6 +1045,24 @@
         <w:rPr>
           <w:lang w:val="en-US"/>
         </w:rPr>
+        <w:t>title TEXT NOT NULL</w:t>
+      </w:r>
+    </w:p>
+    <w:p>
+      <w:pPr>
+        <w:pStyle w:val="Paragraphedeliste"/>
+        <w:numPr>
+          <w:ilvl w:val="1"/>
+          <w:numId w:val="1"/>
+        </w:numPr>
+        <w:rPr>
+          <w:lang w:val="en-US"/>
+        </w:rPr>
+      </w:pPr>
+      <w:r>
+        <w:rPr>
+          <w:lang w:val="en-US"/>
+        </w:rPr>
         <w:t>picture TEXT NOT NULL</w:t>
       </w:r>
     </w:p>
@@ -1062,6 +1174,212 @@
           <w:lang w:val="en-US"/>
         </w:rPr>
       </w:pPr>
+      <w:r>
+        <w:rPr>
+          <w:lang w:val="en-US"/>
+        </w:rPr>
+        <w:t>link</w:t>
+      </w:r>
+      <w:r>
+        <w:rPr>
+          <w:lang w:val="en-US"/>
+        </w:rPr>
+        <w:t xml:space="preserve"> TEXT NOT NULL</w:t>
+      </w:r>
+    </w:p>
+    <w:p>
+      <w:pPr>
+        <w:pStyle w:val="Paragraphedeliste"/>
+        <w:numPr>
+          <w:ilvl w:val="1"/>
+          <w:numId w:val="1"/>
+        </w:numPr>
+        <w:rPr>
+          <w:lang w:val="en-US"/>
+        </w:rPr>
+      </w:pPr>
+      <w:r>
+        <w:rPr>
+          <w:lang w:val="en-US"/>
+        </w:rPr>
+        <w:t>picture TEXT NOT NULL</w:t>
+      </w:r>
+    </w:p>
+    <w:p>
+      <w:pPr>
+        <w:rPr>
+          <w:lang w:val="en-US"/>
+        </w:rPr>
+      </w:pPr>
+    </w:p>
+    <w:p>
+      <w:pPr>
+        <w:pStyle w:val="Paragraphedeliste"/>
+        <w:numPr>
+          <w:ilvl w:val="0"/>
+          <w:numId w:val="1"/>
+        </w:numPr>
+        <w:rPr>
+          <w:lang w:val="en-US"/>
+        </w:rPr>
+      </w:pPr>
+      <w:r>
+        <w:rPr>
+          <w:lang w:val="en-US"/>
+        </w:rPr>
+        <w:t>Mention</w:t>
+      </w:r>
+    </w:p>
+    <w:p>
+      <w:pPr>
+        <w:pStyle w:val="Paragraphedeliste"/>
+        <w:numPr>
+          <w:ilvl w:val="1"/>
+          <w:numId w:val="1"/>
+        </w:numPr>
+        <w:rPr>
+          <w:lang w:val="en-US"/>
+        </w:rPr>
+      </w:pPr>
+      <w:r>
+        <w:rPr>
+          <w:lang w:val="en-US"/>
+        </w:rPr>
+        <w:t>id INT NOT NULL</w:t>
+      </w:r>
+    </w:p>
+    <w:p>
+      <w:pPr>
+        <w:pStyle w:val="Paragraphedeliste"/>
+        <w:numPr>
+          <w:ilvl w:val="1"/>
+          <w:numId w:val="1"/>
+        </w:numPr>
+        <w:rPr>
+          <w:lang w:val="en-US"/>
+        </w:rPr>
+      </w:pPr>
+      <w:r>
+        <w:rPr>
+          <w:lang w:val="en-US"/>
+        </w:rPr>
+        <w:t>title TEXT NOT NULL</w:t>
+      </w:r>
+    </w:p>
+    <w:p>
+      <w:pPr>
+        <w:pStyle w:val="Paragraphedeliste"/>
+        <w:numPr>
+          <w:ilvl w:val="1"/>
+          <w:numId w:val="1"/>
+        </w:numPr>
+        <w:rPr>
+          <w:lang w:val="en-US"/>
+        </w:rPr>
+      </w:pPr>
+      <w:r>
+        <w:rPr>
+          <w:lang w:val="en-US"/>
+        </w:rPr>
+        <w:t>description TEXT NOT NULL</w:t>
+      </w:r>
+    </w:p>
+    <w:p>
+      <w:pPr>
+        <w:rPr>
+          <w:lang w:val="en-US"/>
+        </w:rPr>
+      </w:pPr>
+    </w:p>
+    <w:p>
+      <w:pPr>
+        <w:pStyle w:val="Paragraphedeliste"/>
+        <w:numPr>
+          <w:ilvl w:val="0"/>
+          <w:numId w:val="1"/>
+        </w:numPr>
+        <w:rPr>
+          <w:lang w:val="en-US"/>
+        </w:rPr>
+      </w:pPr>
+      <w:r>
+        <w:rPr>
+          <w:lang w:val="en-US"/>
+        </w:rPr>
+        <w:t xml:space="preserve">// </w:t>
+      </w:r>
+      <w:r>
+        <w:rPr>
+          <w:lang w:val="en-US"/>
+        </w:rPr>
+        <w:t>Info</w:t>
+      </w:r>
+    </w:p>
+    <w:p>
+      <w:pPr>
+        <w:pStyle w:val="Paragraphedeliste"/>
+        <w:numPr>
+          <w:ilvl w:val="1"/>
+          <w:numId w:val="1"/>
+        </w:numPr>
+        <w:rPr>
+          <w:lang w:val="en-US"/>
+        </w:rPr>
+      </w:pPr>
+      <w:r>
+        <w:rPr>
+          <w:lang w:val="en-US"/>
+        </w:rPr>
+        <w:t>id INT NOT NULL</w:t>
+      </w:r>
+    </w:p>
+    <w:p>
+      <w:pPr>
+        <w:pStyle w:val="Paragraphedeliste"/>
+        <w:numPr>
+          <w:ilvl w:val="1"/>
+          <w:numId w:val="1"/>
+        </w:numPr>
+        <w:rPr>
+          <w:lang w:val="en-US"/>
+        </w:rPr>
+      </w:pPr>
+      <w:r>
+        <w:rPr>
+          <w:lang w:val="en-US"/>
+        </w:rPr>
+        <w:t>picture TEXT</w:t>
+      </w:r>
+    </w:p>
+    <w:p>
+      <w:pPr>
+        <w:pStyle w:val="Paragraphedeliste"/>
+        <w:numPr>
+          <w:ilvl w:val="1"/>
+          <w:numId w:val="1"/>
+        </w:numPr>
+        <w:rPr>
+          <w:lang w:val="en-US"/>
+        </w:rPr>
+      </w:pPr>
+      <w:r>
+        <w:rPr>
+          <w:lang w:val="en-US"/>
+        </w:rPr>
+        <w:t>description TEXT</w:t>
+      </w:r>
+    </w:p>
+    <w:p>
+      <w:pPr>
+        <w:pStyle w:val="Paragraphedeliste"/>
+        <w:numPr>
+          <w:ilvl w:val="1"/>
+          <w:numId w:val="1"/>
+        </w:numPr>
+        <w:rPr>
+          <w:lang w:val="en-US"/>
+        </w:rPr>
+      </w:pPr>
       <w:proofErr w:type="spellStart"/>
       <w:r>
         <w:rPr>
@@ -1074,25 +1392,7 @@
         <w:rPr>
           <w:lang w:val="en-US"/>
         </w:rPr>
-        <w:t xml:space="preserve"> TEXT NOT NULL</w:t>
-      </w:r>
-    </w:p>
-    <w:p>
-      <w:pPr>
-        <w:pStyle w:val="Paragraphedeliste"/>
-        <w:numPr>
-          <w:ilvl w:val="1"/>
-          <w:numId w:val="1"/>
-        </w:numPr>
-        <w:rPr>
-          <w:lang w:val="en-US"/>
-        </w:rPr>
-      </w:pPr>
-      <w:r>
-        <w:rPr>
-          <w:lang w:val="en-US"/>
-        </w:rPr>
-        <w:t>picture TEXT NOT NULL</w:t>
+        <w:t xml:space="preserve"> TEXT</w:t>
       </w:r>
     </w:p>
     <w:p>
@@ -1117,190 +1417,6 @@
         <w:rPr>
           <w:lang w:val="en-US"/>
         </w:rPr>
-        <w:t>Mention</w:t>
-      </w:r>
-    </w:p>
-    <w:p>
-      <w:pPr>
-        <w:pStyle w:val="Paragraphedeliste"/>
-        <w:numPr>
-          <w:ilvl w:val="1"/>
-          <w:numId w:val="1"/>
-        </w:numPr>
-        <w:rPr>
-          <w:lang w:val="en-US"/>
-        </w:rPr>
-      </w:pPr>
-      <w:r>
-        <w:rPr>
-          <w:lang w:val="en-US"/>
-        </w:rPr>
-        <w:t>id INT NOT NULL</w:t>
-      </w:r>
-    </w:p>
-    <w:p>
-      <w:pPr>
-        <w:pStyle w:val="Paragraphedeliste"/>
-        <w:numPr>
-          <w:ilvl w:val="1"/>
-          <w:numId w:val="1"/>
-        </w:numPr>
-        <w:rPr>
-          <w:lang w:val="en-US"/>
-        </w:rPr>
-      </w:pPr>
-      <w:r>
-        <w:rPr>
-          <w:lang w:val="en-US"/>
-        </w:rPr>
-        <w:t>title TEXT NOT NULL</w:t>
-      </w:r>
-    </w:p>
-    <w:p>
-      <w:pPr>
-        <w:pStyle w:val="Paragraphedeliste"/>
-        <w:numPr>
-          <w:ilvl w:val="1"/>
-          <w:numId w:val="1"/>
-        </w:numPr>
-        <w:rPr>
-          <w:lang w:val="en-US"/>
-        </w:rPr>
-      </w:pPr>
-      <w:r>
-        <w:rPr>
-          <w:lang w:val="en-US"/>
-        </w:rPr>
-        <w:t>description TEXT NOT NULL</w:t>
-      </w:r>
-    </w:p>
-    <w:p>
-      <w:pPr>
-        <w:rPr>
-          <w:lang w:val="en-US"/>
-        </w:rPr>
-      </w:pPr>
-    </w:p>
-    <w:p>
-      <w:pPr>
-        <w:pStyle w:val="Paragraphedeliste"/>
-        <w:numPr>
-          <w:ilvl w:val="0"/>
-          <w:numId w:val="1"/>
-        </w:numPr>
-        <w:rPr>
-          <w:lang w:val="en-US"/>
-        </w:rPr>
-      </w:pPr>
-      <w:r>
-        <w:rPr>
-          <w:lang w:val="en-US"/>
-        </w:rPr>
-        <w:t>Info</w:t>
-      </w:r>
-    </w:p>
-    <w:p>
-      <w:pPr>
-        <w:pStyle w:val="Paragraphedeliste"/>
-        <w:numPr>
-          <w:ilvl w:val="1"/>
-          <w:numId w:val="1"/>
-        </w:numPr>
-        <w:rPr>
-          <w:lang w:val="en-US"/>
-        </w:rPr>
-      </w:pPr>
-      <w:r>
-        <w:rPr>
-          <w:lang w:val="en-US"/>
-        </w:rPr>
-        <w:t>id INT NOT NULL</w:t>
-      </w:r>
-    </w:p>
-    <w:p>
-      <w:pPr>
-        <w:pStyle w:val="Paragraphedeliste"/>
-        <w:numPr>
-          <w:ilvl w:val="1"/>
-          <w:numId w:val="1"/>
-        </w:numPr>
-        <w:rPr>
-          <w:lang w:val="en-US"/>
-        </w:rPr>
-      </w:pPr>
-      <w:r>
-        <w:rPr>
-          <w:lang w:val="en-US"/>
-        </w:rPr>
-        <w:t>picture TEXT</w:t>
-      </w:r>
-    </w:p>
-    <w:p>
-      <w:pPr>
-        <w:pStyle w:val="Paragraphedeliste"/>
-        <w:numPr>
-          <w:ilvl w:val="1"/>
-          <w:numId w:val="1"/>
-        </w:numPr>
-        <w:rPr>
-          <w:lang w:val="en-US"/>
-        </w:rPr>
-      </w:pPr>
-      <w:r>
-        <w:rPr>
-          <w:lang w:val="en-US"/>
-        </w:rPr>
-        <w:t>description TEXT</w:t>
-      </w:r>
-    </w:p>
-    <w:p>
-      <w:pPr>
-        <w:pStyle w:val="Paragraphedeliste"/>
-        <w:numPr>
-          <w:ilvl w:val="1"/>
-          <w:numId w:val="1"/>
-        </w:numPr>
-        <w:rPr>
-          <w:lang w:val="en-US"/>
-        </w:rPr>
-      </w:pPr>
-      <w:proofErr w:type="spellStart"/>
-      <w:r>
-        <w:rPr>
-          <w:lang w:val="en-US"/>
-        </w:rPr>
-        <w:t>url</w:t>
-      </w:r>
-      <w:proofErr w:type="spellEnd"/>
-      <w:r>
-        <w:rPr>
-          <w:lang w:val="en-US"/>
-        </w:rPr>
-        <w:t xml:space="preserve"> TEXT</w:t>
-      </w:r>
-    </w:p>
-    <w:p>
-      <w:pPr>
-        <w:rPr>
-          <w:lang w:val="en-US"/>
-        </w:rPr>
-      </w:pPr>
-    </w:p>
-    <w:p>
-      <w:pPr>
-        <w:pStyle w:val="Paragraphedeliste"/>
-        <w:numPr>
-          <w:ilvl w:val="0"/>
-          <w:numId w:val="1"/>
-        </w:numPr>
-        <w:rPr>
-          <w:lang w:val="en-US"/>
-        </w:rPr>
-      </w:pPr>
-      <w:r>
-        <w:rPr>
-          <w:lang w:val="en-US"/>
-        </w:rPr>
         <w:t>Mail</w:t>
       </w:r>
     </w:p>
@@ -1319,7 +1435,6 @@
         <w:rPr>
           <w:lang w:val="en-US"/>
         </w:rPr>
-        <w:lastRenderedPageBreak/>
         <w:t>id INT NOT NUL</w:t>
       </w:r>
     </w:p>

</xml_diff>